<commit_message>
UI for dummy function - Add to cart
</commit_message>
<xml_diff>
--- a/Cover_Sheet_for_Project_1.docx
+++ b/Cover_Sheet_for_Project_1.docx
@@ -51,14 +51,14 @@
     <w:p>
       <w:pPr>
         <w:rPr>
-          <w:b/>
-          <w:sz w:val="24"/>
-          <w:szCs w:val="24"/>
-        </w:rPr>
-      </w:pPr>
-      <w:r>
-        <w:rPr>
-          <w:b/>
+          <w:bCs/>
+          <w:sz w:val="24"/>
+          <w:szCs w:val="24"/>
+        </w:rPr>
+      </w:pPr>
+      <w:r>
+        <w:rPr>
+          <w:bCs/>
           <w:sz w:val="24"/>
           <w:szCs w:val="24"/>
         </w:rPr>
@@ -66,7 +66,7 @@
       </w:r>
       <w:r>
         <w:rPr>
-          <w:b/>
+          <w:bCs/>
           <w:sz w:val="24"/>
           <w:szCs w:val="24"/>
         </w:rPr>
@@ -104,22 +104,66 @@
     <w:p>
       <w:pPr>
         <w:rPr>
-          <w:b/>
-          <w:sz w:val="24"/>
-          <w:szCs w:val="24"/>
-        </w:rPr>
-      </w:pPr>
-      <w:r>
-        <w:rPr>
-          <w:b/>
-          <w:sz w:val="24"/>
-          <w:szCs w:val="24"/>
-        </w:rPr>
-        <w:t xml:space="preserve">Robert Entenmann, Victor Diekman, Tyler </w:t>
-      </w:r>
-      <w:r>
-        <w:rPr>
-          <w:b/>
+          <w:bCs/>
+          <w:sz w:val="24"/>
+          <w:szCs w:val="24"/>
+        </w:rPr>
+      </w:pPr>
+      <w:r>
+        <w:rPr>
+          <w:bCs/>
+          <w:sz w:val="24"/>
+          <w:szCs w:val="24"/>
+        </w:rPr>
+        <w:t>Robert Entenmann</w:t>
+      </w:r>
+    </w:p>
+    <w:p>
+      <w:pPr>
+        <w:rPr>
+          <w:bCs/>
+          <w:sz w:val="24"/>
+          <w:szCs w:val="24"/>
+        </w:rPr>
+      </w:pPr>
+      <w:r>
+        <w:rPr>
+          <w:bCs/>
+          <w:sz w:val="24"/>
+          <w:szCs w:val="24"/>
+        </w:rPr>
+        <w:t xml:space="preserve">Victor </w:t>
+      </w:r>
+      <w:proofErr w:type="spellStart"/>
+      <w:r>
+        <w:rPr>
+          <w:bCs/>
+          <w:sz w:val="24"/>
+          <w:szCs w:val="24"/>
+        </w:rPr>
+        <w:t>Diekman</w:t>
+      </w:r>
+      <w:proofErr w:type="spellEnd"/>
+    </w:p>
+    <w:p>
+      <w:pPr>
+        <w:rPr>
+          <w:bCs/>
+          <w:sz w:val="24"/>
+          <w:szCs w:val="24"/>
+        </w:rPr>
+      </w:pPr>
+      <w:r>
+        <w:rPr>
+          <w:bCs/>
+          <w:sz w:val="24"/>
+          <w:szCs w:val="24"/>
+        </w:rPr>
+        <w:t xml:space="preserve">Tyler </w:t>
+      </w:r>
+      <w:r>
+        <w:rPr>
+          <w:bCs/>
           <w:sz w:val="24"/>
           <w:szCs w:val="24"/>
         </w:rPr>
@@ -157,14 +201,14 @@
     <w:p>
       <w:pPr>
         <w:rPr>
-          <w:b/>
-          <w:sz w:val="24"/>
-          <w:szCs w:val="24"/>
-        </w:rPr>
-      </w:pPr>
-      <w:r>
-        <w:rPr>
-          <w:b/>
+          <w:bCs/>
+          <w:sz w:val="24"/>
+          <w:szCs w:val="24"/>
+        </w:rPr>
+      </w:pPr>
+      <w:r>
+        <w:rPr>
+          <w:bCs/>
           <w:sz w:val="24"/>
           <w:szCs w:val="24"/>
         </w:rPr>
@@ -172,7 +216,7 @@
       </w:r>
       <w:r>
         <w:rPr>
-          <w:b/>
+          <w:bCs/>
           <w:sz w:val="24"/>
           <w:szCs w:val="24"/>
         </w:rPr>
@@ -210,131 +254,196 @@
     <w:p>
       <w:pPr>
         <w:rPr>
-          <w:b/>
-          <w:sz w:val="24"/>
-          <w:szCs w:val="24"/>
-        </w:rPr>
-      </w:pPr>
-      <w:r>
-        <w:rPr>
-          <w:b/>
-          <w:sz w:val="24"/>
-          <w:szCs w:val="24"/>
-        </w:rPr>
-        <w:t xml:space="preserve">Client and ClientList Classes – Tyler </w:t>
-      </w:r>
-      <w:r>
-        <w:rPr>
-          <w:b/>
+          <w:bCs/>
+          <w:sz w:val="24"/>
+          <w:szCs w:val="24"/>
+        </w:rPr>
+      </w:pPr>
+      <w:r>
+        <w:rPr>
+          <w:bCs/>
+          <w:sz w:val="24"/>
+          <w:szCs w:val="24"/>
+        </w:rPr>
+        <w:t xml:space="preserve">Client and </w:t>
+      </w:r>
+      <w:proofErr w:type="spellStart"/>
+      <w:r>
+        <w:rPr>
+          <w:bCs/>
+          <w:sz w:val="24"/>
+          <w:szCs w:val="24"/>
+        </w:rPr>
+        <w:t>ClientList</w:t>
+      </w:r>
+      <w:proofErr w:type="spellEnd"/>
+      <w:r>
+        <w:rPr>
+          <w:bCs/>
+          <w:sz w:val="24"/>
+          <w:szCs w:val="24"/>
+        </w:rPr>
+        <w:t xml:space="preserve"> Classes – Tyler </w:t>
+      </w:r>
+      <w:r>
+        <w:rPr>
+          <w:bCs/>
           <w:sz w:val="24"/>
           <w:szCs w:val="24"/>
         </w:rPr>
         <w:t>Flaten</w:t>
+      </w:r>
+    </w:p>
+    <w:p>
+      <w:pPr>
+        <w:rPr>
+          <w:bCs/>
+          <w:sz w:val="24"/>
+          <w:szCs w:val="24"/>
+        </w:rPr>
+      </w:pPr>
+      <w:r>
+        <w:rPr>
+          <w:bCs/>
+          <w:sz w:val="24"/>
+          <w:szCs w:val="24"/>
+        </w:rPr>
+        <w:t xml:space="preserve">Product and </w:t>
+      </w:r>
+      <w:proofErr w:type="spellStart"/>
+      <w:r>
+        <w:rPr>
+          <w:bCs/>
+          <w:sz w:val="24"/>
+          <w:szCs w:val="24"/>
+        </w:rPr>
+        <w:t>ProductList</w:t>
+      </w:r>
+      <w:proofErr w:type="spellEnd"/>
+      <w:r>
+        <w:rPr>
+          <w:bCs/>
+          <w:sz w:val="24"/>
+          <w:szCs w:val="24"/>
+        </w:rPr>
+        <w:t xml:space="preserve"> Classes – Robert Entenmann</w:t>
+      </w:r>
+    </w:p>
+    <w:p>
+      <w:pPr>
+        <w:rPr>
+          <w:bCs/>
+          <w:sz w:val="24"/>
+          <w:szCs w:val="24"/>
+        </w:rPr>
+      </w:pPr>
+      <w:r>
+        <w:rPr>
+          <w:bCs/>
+          <w:sz w:val="24"/>
+          <w:szCs w:val="24"/>
+        </w:rPr>
+        <w:t xml:space="preserve">Supplier and </w:t>
+      </w:r>
+      <w:proofErr w:type="spellStart"/>
+      <w:r>
+        <w:rPr>
+          <w:bCs/>
+          <w:sz w:val="24"/>
+          <w:szCs w:val="24"/>
+        </w:rPr>
+        <w:t>SupplierList</w:t>
+      </w:r>
+      <w:proofErr w:type="spellEnd"/>
+      <w:r>
+        <w:rPr>
+          <w:bCs/>
+          <w:sz w:val="24"/>
+          <w:szCs w:val="24"/>
+        </w:rPr>
+        <w:t xml:space="preserve"> Classes – Victor </w:t>
+      </w:r>
+      <w:proofErr w:type="spellStart"/>
+      <w:r>
+        <w:rPr>
+          <w:bCs/>
+          <w:sz w:val="24"/>
+          <w:szCs w:val="24"/>
+        </w:rPr>
+        <w:t>Diekman</w:t>
+      </w:r>
+      <w:proofErr w:type="spellEnd"/>
+    </w:p>
+    <w:p>
+      <w:pPr>
+        <w:rPr>
+          <w:bCs/>
+          <w:sz w:val="24"/>
+          <w:szCs w:val="24"/>
+        </w:rPr>
+      </w:pPr>
+      <w:r>
+        <w:rPr>
+          <w:bCs/>
+          <w:sz w:val="24"/>
+          <w:szCs w:val="24"/>
+        </w:rPr>
+        <w:t>UI and Warehouse Classes – All three of us contributed.</w:t>
+      </w:r>
+    </w:p>
+    <w:p>
+      <w:pPr>
+        <w:rPr>
+          <w:b/>
+          <w:sz w:val="24"/>
+          <w:szCs w:val="24"/>
+        </w:rPr>
+      </w:pPr>
+    </w:p>
+    <w:p>
+      <w:pPr>
+        <w:rPr>
+          <w:b/>
+          <w:sz w:val="24"/>
+          <w:szCs w:val="24"/>
+        </w:rPr>
+      </w:pPr>
+      <w:r>
+        <w:rPr>
+          <w:b/>
+          <w:sz w:val="24"/>
+          <w:szCs w:val="24"/>
+          <w:u w:val="single"/>
+        </w:rPr>
+        <w:t>Workload sharing:</w:t>
+      </w:r>
+      <w:r>
+        <w:rPr>
+          <w:b/>
+          <w:sz w:val="24"/>
+          <w:szCs w:val="24"/>
+        </w:rPr>
+        <w:t xml:space="preserve"> </w:t>
+      </w:r>
+    </w:p>
+    <w:p>
+      <w:pPr>
+        <w:rPr>
+          <w:bCs/>
+          <w:sz w:val="24"/>
+          <w:szCs w:val="24"/>
+        </w:rPr>
+      </w:pPr>
+      <w:r>
+        <w:rPr>
+          <w:bCs/>
+          <w:sz w:val="24"/>
+          <w:szCs w:val="24"/>
+        </w:rPr>
+        <w:t>Equal</w:t>
       </w:r>
       <w:bookmarkStart w:id="0" w:name="_GoBack"/>
       <w:bookmarkEnd w:id="0"/>
-    </w:p>
-    <w:p>
-      <w:pPr>
-        <w:rPr>
-          <w:b/>
-          <w:sz w:val="24"/>
-          <w:szCs w:val="24"/>
-        </w:rPr>
-      </w:pPr>
-      <w:r>
-        <w:rPr>
-          <w:b/>
-          <w:sz w:val="24"/>
-          <w:szCs w:val="24"/>
-        </w:rPr>
-        <w:t>Product and ProductList Classes – Robert Entenmann</w:t>
-      </w:r>
-    </w:p>
-    <w:p>
-      <w:pPr>
-        <w:rPr>
-          <w:b/>
-          <w:sz w:val="24"/>
-          <w:szCs w:val="24"/>
-        </w:rPr>
-      </w:pPr>
-      <w:r>
-        <w:rPr>
-          <w:b/>
-          <w:sz w:val="24"/>
-          <w:szCs w:val="24"/>
-        </w:rPr>
-        <w:t>Supplier and SupplierList Classes – Victor Diekman</w:t>
-      </w:r>
-    </w:p>
-    <w:p>
-      <w:pPr>
-        <w:rPr>
-          <w:b/>
-          <w:sz w:val="24"/>
-          <w:szCs w:val="24"/>
-        </w:rPr>
-      </w:pPr>
-      <w:r>
-        <w:rPr>
-          <w:b/>
-          <w:sz w:val="24"/>
-          <w:szCs w:val="24"/>
-        </w:rPr>
-        <w:t>UI and Warehouse Classes – All three of us contributed.</w:t>
-      </w:r>
-    </w:p>
-    <w:p>
-      <w:pPr>
-        <w:rPr>
-          <w:b/>
-          <w:sz w:val="24"/>
-          <w:szCs w:val="24"/>
-        </w:rPr>
-      </w:pPr>
-    </w:p>
-    <w:p>
-      <w:pPr>
-        <w:rPr>
-          <w:b/>
-          <w:sz w:val="24"/>
-          <w:szCs w:val="24"/>
-        </w:rPr>
-      </w:pPr>
-      <w:r>
-        <w:rPr>
-          <w:b/>
-          <w:sz w:val="24"/>
-          <w:szCs w:val="24"/>
-          <w:u w:val="single"/>
-        </w:rPr>
-        <w:t>Workload sharing:</w:t>
-      </w:r>
-      <w:r>
-        <w:rPr>
-          <w:b/>
-          <w:sz w:val="24"/>
-          <w:szCs w:val="24"/>
-        </w:rPr>
-        <w:t xml:space="preserve"> </w:t>
-      </w:r>
-    </w:p>
-    <w:p>
-      <w:pPr>
-        <w:rPr>
-          <w:sz w:val="24"/>
-          <w:szCs w:val="24"/>
-        </w:rPr>
-      </w:pPr>
-      <w:r>
-        <w:rPr>
-          <w:b/>
-          <w:sz w:val="24"/>
-          <w:szCs w:val="24"/>
-        </w:rPr>
-        <w:t>Equal</w:t>
-      </w:r>
     </w:p>
     <w:p/>
     <w:sectPr>

</xml_diff>